<commit_message>
added batch code to pdf
</commit_message>
<xml_diff>
--- a/submission.docx
+++ b/submission.docx
@@ -11,6 +11,11 @@
     <w:p>
       <w:r>
         <w:t>Submitted to Data Glacier on August 10, 2021</w:t>
+      </w:r>
+    </w:p>
+    <w:p>
+      <w:r>
+        <w:t>Batch code: LISUMO2</w:t>
       </w:r>
     </w:p>
     <w:p/>
@@ -82,7 +87,6 @@
     <w:p/>
     <w:p>
       <w:r>
-        <w:lastRenderedPageBreak/>
         <w:t xml:space="preserve">Step 2: create app.py </w:t>
       </w:r>
       <w:r>
@@ -152,16 +156,7 @@
     <w:p/>
     <w:p>
       <w:r>
-        <w:lastRenderedPageBreak/>
-        <w:t xml:space="preserve">Step 3: create </w:t>
-      </w:r>
-      <w:proofErr w:type="spellStart"/>
-      <w:r>
-        <w:t>Procfile</w:t>
-      </w:r>
-      <w:proofErr w:type="spellEnd"/>
-      <w:r>
-        <w:t xml:space="preserve"> and requirements.txt </w:t>
+        <w:t xml:space="preserve">Step 3: create Procfile and requirements.txt </w:t>
       </w:r>
       <w:r>
         <w:rPr>
@@ -289,7 +284,6 @@
     <w:p/>
     <w:p>
       <w:r>
-        <w:lastRenderedPageBreak/>
         <w:t xml:space="preserve">Step 4: deploy on Heroku </w:t>
       </w:r>
       <w:r>
@@ -406,6 +400,7 @@
         <w:rPr>
           <w:noProof/>
         </w:rPr>
+        <w:lastRenderedPageBreak/>
         <w:drawing>
           <wp:inline distT="0" distB="0" distL="0" distR="0" wp14:anchorId="2857791C" wp14:editId="5A586684">
             <wp:extent cx="4952390" cy="2704917"/>
@@ -458,7 +453,6 @@
     </w:p>
     <w:p>
       <w:r>
-        <w:lastRenderedPageBreak/>
         <w:t xml:space="preserve">Step 5: data entry </w:t>
       </w:r>
       <w:r>
@@ -520,6 +514,7 @@
         <w:rPr>
           <w:noProof/>
         </w:rPr>
+        <w:lastRenderedPageBreak/>
         <w:drawing>
           <wp:inline distT="0" distB="0" distL="0" distR="0" wp14:anchorId="25F215AE" wp14:editId="5820445B">
             <wp:extent cx="5939790" cy="3262630"/>

</xml_diff>